<commit_message>
modified future work in report
</commit_message>
<xml_diff>
--- a/p3_collab-compet/report.docx
+++ b/p3_collab-compet/report.docx
@@ -206,7 +206,7 @@
         </w:rPr>
         <w:lastRenderedPageBreak/>
         <w:drawing>
-          <wp:inline distT="0" distB="0" distL="0" distR="0" wp14:anchorId="2034EE7E" wp14:editId="29AE0DE0">
+          <wp:inline distT="0" distB="0" distL="0" distR="0" wp14:anchorId="2E12CB6E" wp14:editId="221306DE">
             <wp:extent cx="4403351" cy="2620370"/>
             <wp:effectExtent l="0" t="0" r="0" b="8890"/>
             <wp:docPr id="1" name="Picture 1"/>
@@ -256,7 +256,7 @@
           <w:noProof/>
         </w:rPr>
         <w:drawing>
-          <wp:inline distT="0" distB="0" distL="0" distR="0" wp14:anchorId="15570366" wp14:editId="462A1C4C">
+          <wp:inline distT="0" distB="0" distL="0" distR="0" wp14:anchorId="4EFB2633" wp14:editId="13F54B2C">
             <wp:extent cx="2026220" cy="1009934"/>
             <wp:effectExtent l="0" t="0" r="0" b="0"/>
             <wp:docPr id="2" name="Picture 2"/>
@@ -336,7 +336,7 @@
         </w:rPr>
         <w:lastRenderedPageBreak/>
         <w:drawing>
-          <wp:inline distT="0" distB="0" distL="0" distR="0" wp14:anchorId="588C6AF2" wp14:editId="1DEFAFDD">
+          <wp:inline distT="0" distB="0" distL="0" distR="0" wp14:anchorId="445185E4" wp14:editId="068A4A6F">
             <wp:extent cx="3163694" cy="3180522"/>
             <wp:effectExtent l="0" t="0" r="0" b="1270"/>
             <wp:docPr id="3" name="Picture 3"/>
@@ -427,7 +427,7 @@
           <w:noProof/>
         </w:rPr>
         <w:drawing>
-          <wp:inline distT="0" distB="0" distL="0" distR="0" wp14:anchorId="0F3A84FC" wp14:editId="530C66E7">
+          <wp:inline distT="0" distB="0" distL="0" distR="0" wp14:anchorId="02562632" wp14:editId="3E040389">
             <wp:extent cx="2028825" cy="476250"/>
             <wp:effectExtent l="0" t="0" r="9525" b="0"/>
             <wp:docPr id="7" name="Picture 7"/>
@@ -524,7 +524,7 @@
           <w:noProof/>
         </w:rPr>
         <w:drawing>
-          <wp:inline distT="0" distB="0" distL="0" distR="0" wp14:anchorId="1DD47DF8" wp14:editId="7BF14298">
+          <wp:inline distT="0" distB="0" distL="0" distR="0" wp14:anchorId="3B088187" wp14:editId="505DF1F5">
             <wp:extent cx="1890514" cy="368490"/>
             <wp:effectExtent l="0" t="0" r="0" b="0"/>
             <wp:docPr id="8" name="Picture 8"/>
@@ -593,7 +593,7 @@
           <w:noProof/>
         </w:rPr>
         <w:drawing>
-          <wp:inline distT="0" distB="0" distL="0" distR="0" wp14:anchorId="7194C790" wp14:editId="73B8D360">
+          <wp:inline distT="0" distB="0" distL="0" distR="0" wp14:anchorId="3F181CA5" wp14:editId="1B0FBB36">
             <wp:extent cx="2228850" cy="466725"/>
             <wp:effectExtent l="0" t="0" r="0" b="9525"/>
             <wp:docPr id="12" name="Picture 12"/>
@@ -679,7 +679,7 @@
           <w:noProof/>
         </w:rPr>
         <w:drawing>
-          <wp:inline distT="0" distB="0" distL="0" distR="0" wp14:anchorId="1491F1A7" wp14:editId="3DF05D2C">
+          <wp:inline distT="0" distB="0" distL="0" distR="0" wp14:anchorId="458DD538" wp14:editId="6D398D92">
             <wp:extent cx="4990509" cy="4716458"/>
             <wp:effectExtent l="0" t="0" r="635" b="8255"/>
             <wp:docPr id="15" name="Picture 15"/>
@@ -739,19 +739,7 @@
     </w:p>
     <w:p>
       <w:r>
-        <w:t xml:space="preserve">During training, I used hidden layers with </w:t>
-      </w:r>
-      <w:r>
-        <w:t>300</w:t>
-      </w:r>
-      <w:r>
-        <w:t xml:space="preserve"> and </w:t>
-      </w:r>
-      <w:r>
-        <w:t xml:space="preserve">150 </w:t>
-      </w:r>
-      <w:r>
-        <w:t xml:space="preserve">units respectively in model.py. And applied 512 as batch size in ddpg_agent.py. If I use the batch size as large as 1024, the CPU utilization would be too </w:t>
+        <w:t xml:space="preserve">During training, I used hidden layers with 300 and 150 units respectively in model.py. And applied 512 as batch size in ddpg_agent.py. If I use the batch size as large as 1024, the CPU utilization would be too </w:t>
       </w:r>
       <w:proofErr w:type="gramStart"/>
       <w:r>
@@ -935,7 +923,7 @@
           <w:noProof/>
         </w:rPr>
         <w:drawing>
-          <wp:inline distT="0" distB="0" distL="0" distR="0" wp14:anchorId="76911CA0" wp14:editId="6B837934">
+          <wp:inline distT="0" distB="0" distL="0" distR="0" wp14:anchorId="53F91E23" wp14:editId="1706078C">
             <wp:extent cx="4729204" cy="3548418"/>
             <wp:effectExtent l="0" t="0" r="0" b="0"/>
             <wp:docPr id="5" name="Picture 5"/>
@@ -987,11 +975,91 @@
       </w:r>
     </w:p>
     <w:p>
+      <w:pPr>
+        <w:pStyle w:val="ListParagraph"/>
+        <w:numPr>
+          <w:ilvl w:val="0"/>
+          <w:numId w:val="5"/>
+        </w:numPr>
+      </w:pPr>
+      <w:r>
+        <w:lastRenderedPageBreak/>
+        <w:t xml:space="preserve">From the scores over episodes plot we can see the episode score remained 0 for a long time and the average score is close to 0 until 600 episodes. This is not like a normal training process. </w:t>
+      </w:r>
+      <w:proofErr w:type="gramStart"/>
+      <w:r>
+        <w:t>Also</w:t>
+      </w:r>
+      <w:proofErr w:type="gramEnd"/>
+      <w:r>
+        <w:t xml:space="preserve"> I tried to continue the training process and see the average score went back to very low number after 900 episodes. </w:t>
+      </w:r>
+      <w:proofErr w:type="gramStart"/>
+      <w:r>
+        <w:t>So</w:t>
+      </w:r>
+      <w:proofErr w:type="gramEnd"/>
+      <w:r>
+        <w:t xml:space="preserve"> in the future work I want to modify the </w:t>
+      </w:r>
+      <w:proofErr w:type="spellStart"/>
+      <w:r>
+        <w:t>ddpg</w:t>
+      </w:r>
+      <w:proofErr w:type="spellEnd"/>
+      <w:r>
+        <w:t xml:space="preserve"> agent and model parameters to see if I can implement a steady increasing average score model which is more reasonable. </w:t>
+      </w:r>
+    </w:p>
+    <w:p>
+      <w:pPr>
+        <w:pStyle w:val="ListParagraph"/>
+        <w:numPr>
+          <w:ilvl w:val="0"/>
+          <w:numId w:val="5"/>
+        </w:numPr>
+      </w:pPr>
+      <w:r>
+        <w:t xml:space="preserve">Modifying the hyperparameters of the model to achieve less episodes and faster training time. </w:t>
+      </w:r>
+    </w:p>
+    <w:p>
+      <w:pPr>
+        <w:pStyle w:val="ListParagraph"/>
+        <w:numPr>
+          <w:ilvl w:val="0"/>
+          <w:numId w:val="5"/>
+        </w:numPr>
+      </w:pPr>
+      <w:r>
+        <w:t>Since I used AWS ec2 instance to train the model, I didn’t visualize how my agent work in real environment. I will copy the weights to install it on my computer and see if there is anything I can improve from the performance of real agent.</w:t>
+      </w:r>
+    </w:p>
+    <w:p>
+      <w:pPr>
+        <w:pStyle w:val="ListParagraph"/>
+        <w:numPr>
+          <w:ilvl w:val="0"/>
+          <w:numId w:val="5"/>
+        </w:numPr>
+      </w:pPr>
+      <w:r>
+        <w:t xml:space="preserve">I will try to complete soccer training after I feel comfortable with the current model in tennis game. </w:t>
+      </w:r>
+    </w:p>
+    <w:p>
+      <w:pPr>
+        <w:pStyle w:val="ListParagraph"/>
+        <w:numPr>
+          <w:ilvl w:val="0"/>
+          <w:numId w:val="5"/>
+        </w:numPr>
+      </w:pPr>
+      <w:r>
+        <w:t>Compare low level model without experience replay and actor-critic with my current model to see if how these complicated algorithm affect the performance and the training speed.</w:t>
+      </w:r>
       <w:bookmarkStart w:id="0" w:name="_GoBack"/>
       <w:bookmarkEnd w:id="0"/>
-      <w:r>
-        <w:t>I will try to solve soccer agent in the next step</w:t>
-      </w:r>
     </w:p>
     <w:sectPr>
       <w:pgSz w:w="12240" w:h="15840"/>
@@ -1481,6 +1549,95 @@
       </w:rPr>
     </w:lvl>
   </w:abstractNum>
+  <w:abstractNum w:abstractNumId="4" w15:restartNumberingAfterBreak="0">
+    <w:nsid w:val="761E3253"/>
+    <w:multiLevelType w:val="hybridMultilevel"/>
+    <w:tmpl w:val="563CAE30"/>
+    <w:lvl w:ilvl="0" w:tplc="0409000F">
+      <w:start w:val="1"/>
+      <w:numFmt w:val="decimal"/>
+      <w:lvlText w:val="%1."/>
+      <w:lvlJc w:val="left"/>
+      <w:pPr>
+        <w:ind w:left="720" w:hanging="360"/>
+      </w:pPr>
+      <w:rPr>
+        <w:rFonts w:hint="default"/>
+      </w:rPr>
+    </w:lvl>
+    <w:lvl w:ilvl="1" w:tplc="04090019" w:tentative="1">
+      <w:start w:val="1"/>
+      <w:numFmt w:val="lowerLetter"/>
+      <w:lvlText w:val="%2."/>
+      <w:lvlJc w:val="left"/>
+      <w:pPr>
+        <w:ind w:left="1440" w:hanging="360"/>
+      </w:pPr>
+    </w:lvl>
+    <w:lvl w:ilvl="2" w:tplc="0409001B" w:tentative="1">
+      <w:start w:val="1"/>
+      <w:numFmt w:val="lowerRoman"/>
+      <w:lvlText w:val="%3."/>
+      <w:lvlJc w:val="right"/>
+      <w:pPr>
+        <w:ind w:left="2160" w:hanging="180"/>
+      </w:pPr>
+    </w:lvl>
+    <w:lvl w:ilvl="3" w:tplc="0409000F" w:tentative="1">
+      <w:start w:val="1"/>
+      <w:numFmt w:val="decimal"/>
+      <w:lvlText w:val="%4."/>
+      <w:lvlJc w:val="left"/>
+      <w:pPr>
+        <w:ind w:left="2880" w:hanging="360"/>
+      </w:pPr>
+    </w:lvl>
+    <w:lvl w:ilvl="4" w:tplc="04090019" w:tentative="1">
+      <w:start w:val="1"/>
+      <w:numFmt w:val="lowerLetter"/>
+      <w:lvlText w:val="%5."/>
+      <w:lvlJc w:val="left"/>
+      <w:pPr>
+        <w:ind w:left="3600" w:hanging="360"/>
+      </w:pPr>
+    </w:lvl>
+    <w:lvl w:ilvl="5" w:tplc="0409001B" w:tentative="1">
+      <w:start w:val="1"/>
+      <w:numFmt w:val="lowerRoman"/>
+      <w:lvlText w:val="%6."/>
+      <w:lvlJc w:val="right"/>
+      <w:pPr>
+        <w:ind w:left="4320" w:hanging="180"/>
+      </w:pPr>
+    </w:lvl>
+    <w:lvl w:ilvl="6" w:tplc="0409000F" w:tentative="1">
+      <w:start w:val="1"/>
+      <w:numFmt w:val="decimal"/>
+      <w:lvlText w:val="%7."/>
+      <w:lvlJc w:val="left"/>
+      <w:pPr>
+        <w:ind w:left="5040" w:hanging="360"/>
+      </w:pPr>
+    </w:lvl>
+    <w:lvl w:ilvl="7" w:tplc="04090019" w:tentative="1">
+      <w:start w:val="1"/>
+      <w:numFmt w:val="lowerLetter"/>
+      <w:lvlText w:val="%8."/>
+      <w:lvlJc w:val="left"/>
+      <w:pPr>
+        <w:ind w:left="5760" w:hanging="360"/>
+      </w:pPr>
+    </w:lvl>
+    <w:lvl w:ilvl="8" w:tplc="0409001B" w:tentative="1">
+      <w:start w:val="1"/>
+      <w:numFmt w:val="lowerRoman"/>
+      <w:lvlText w:val="%9."/>
+      <w:lvlJc w:val="right"/>
+      <w:pPr>
+        <w:ind w:left="6480" w:hanging="180"/>
+      </w:pPr>
+    </w:lvl>
+  </w:abstractNum>
   <w:num w:numId="1">
     <w:abstractNumId w:val="3"/>
   </w:num>
@@ -1492,6 +1649,9 @@
   </w:num>
   <w:num w:numId="4">
     <w:abstractNumId w:val="0"/>
+  </w:num>
+  <w:num w:numId="5">
+    <w:abstractNumId w:val="4"/>
   </w:num>
 </w:numbering>
 </file>

</xml_diff>